<commit_message>
Mise à jour du .gitignore et modifications du rapport
</commit_message>
<xml_diff>
--- a/Instruction partage rapport latex.docx
+++ b/Instruction partage rapport latex.docx
@@ -105,8 +105,16 @@
           <w:lang w:val="fr-FR"/>
         </w:rPr>
         <w:tab/>
-        <w:t>+      texmaker</w:t>
-      </w:r>
+        <w:t xml:space="preserve">+      </w:t>
+      </w:r>
+      <w:proofErr w:type="spellStart"/>
+      <w:r>
+        <w:rPr>
+          <w:lang w:val="fr-FR"/>
+        </w:rPr>
+        <w:t>texmaker</w:t>
+      </w:r>
+      <w:proofErr w:type="spellEnd"/>
     </w:p>
     <w:p>
       <w:pPr>
@@ -150,21 +158,662 @@
         <w:t xml:space="preserve"> </w:t>
       </w:r>
       <w:r>
-        <w:t xml:space="preserve">Créer un fichier .gitignore (optionnel mais recommandé) : </w:t>
-      </w:r>
-    </w:p>
-    <w:p>
-      <w:r>
-        <w:t>Via vscode pour exclure les fichier PDF ex car il est préférable de ne  pas versionner que les fichiers sources</w:t>
+        <w:t xml:space="preserve">Créer un </w:t>
+      </w:r>
+      <w:proofErr w:type="gramStart"/>
+      <w:r>
+        <w:t>fichier .</w:t>
+      </w:r>
+      <w:proofErr w:type="spellStart"/>
+      <w:r>
+        <w:t>gitignore</w:t>
+      </w:r>
+      <w:proofErr w:type="spellEnd"/>
+      <w:proofErr w:type="gramEnd"/>
+      <w:r>
+        <w:t xml:space="preserve"> (optionnel mais recommandé) : </w:t>
+      </w:r>
+    </w:p>
+    <w:p>
+      <w:r>
+        <w:t xml:space="preserve">Via </w:t>
+      </w:r>
+      <w:proofErr w:type="spellStart"/>
+      <w:r>
+        <w:t>vscode</w:t>
+      </w:r>
+      <w:proofErr w:type="spellEnd"/>
+      <w:r>
+        <w:t xml:space="preserve"> pour exclure les fichier PDF ex car il est préférable de </w:t>
+      </w:r>
+      <w:proofErr w:type="gramStart"/>
+      <w:r>
+        <w:t>ne  pas</w:t>
+      </w:r>
+      <w:proofErr w:type="gramEnd"/>
+      <w:r>
+        <w:t xml:space="preserve"> versionner que les fichiers sources</w:t>
+      </w:r>
+    </w:p>
+    <w:p>
+      <w:pPr>
+        <w:pStyle w:val="Paragraphedeliste"/>
+        <w:numPr>
+          <w:ilvl w:val="0"/>
+          <w:numId w:val="3"/>
+        </w:numPr>
+      </w:pPr>
+      <w:r>
+        <w:t xml:space="preserve">Ajouter les fichiers et faire un commit </w:t>
+      </w:r>
+    </w:p>
+    <w:p>
+      <w:r>
+        <w:drawing>
+          <wp:inline distT="0" distB="0" distL="0" distR="0" wp14:anchorId="0E278E77" wp14:editId="679B3DC1">
+            <wp:extent cx="5760720" cy="1929130"/>
+            <wp:effectExtent l="0" t="0" r="0" b="0"/>
+            <wp:docPr id="838037159" name="Image 1" descr="Une image contenant texte, capture d’écran, Police&#10;&#10;Le contenu généré par l’IA peut être incorrect."/>
+            <wp:cNvGraphicFramePr>
+              <a:graphicFrameLocks xmlns:a="http://schemas.openxmlformats.org/drawingml/2006/main" noChangeAspect="1"/>
+            </wp:cNvGraphicFramePr>
+            <a:graphic xmlns:a="http://schemas.openxmlformats.org/drawingml/2006/main">
+              <a:graphicData uri="http://schemas.openxmlformats.org/drawingml/2006/picture">
+                <pic:pic xmlns:pic="http://schemas.openxmlformats.org/drawingml/2006/picture">
+                  <pic:nvPicPr>
+                    <pic:cNvPr id="838037159" name="Image 1" descr="Une image contenant texte, capture d’écran, Police&#10;&#10;Le contenu généré par l’IA peut être incorrect."/>
+                    <pic:cNvPicPr/>
+                  </pic:nvPicPr>
+                  <pic:blipFill>
+                    <a:blip r:embed="rId5"/>
+                    <a:stretch>
+                      <a:fillRect/>
+                    </a:stretch>
+                  </pic:blipFill>
+                  <pic:spPr>
+                    <a:xfrm>
+                      <a:off x="0" y="0"/>
+                      <a:ext cx="5760720" cy="1929130"/>
+                    </a:xfrm>
+                    <a:prstGeom prst="rect">
+                      <a:avLst/>
+                    </a:prstGeom>
+                  </pic:spPr>
+                </pic:pic>
+              </a:graphicData>
+            </a:graphic>
+          </wp:inline>
+        </w:drawing>
       </w:r>
     </w:p>
     <w:p/>
     <w:p>
       <w:pPr>
         <w:rPr>
+          <w:b/>
+          <w:bCs/>
+        </w:rPr>
+      </w:pPr>
+      <w:r>
+        <w:rPr>
+          <w:b/>
+          <w:bCs/>
+        </w:rPr>
+        <w:t>Créer un nouveau dépôt sur GitHub</w:t>
+      </w:r>
+    </w:p>
+    <w:p>
+      <w:pPr>
+        <w:numPr>
+          <w:ilvl w:val="0"/>
+          <w:numId w:val="4"/>
+        </w:numPr>
+      </w:pPr>
+      <w:r>
+        <w:rPr>
+          <w:b/>
+          <w:bCs/>
+        </w:rPr>
+        <w:t>Connectez-vous à GitHub</w:t>
+      </w:r>
+      <w:r>
+        <w:br/>
+        <w:t xml:space="preserve">Rendez-vous sur </w:t>
+      </w:r>
+      <w:hyperlink r:id="rId6" w:tgtFrame="_new" w:history="1">
+        <w:r>
+          <w:rPr>
+            <w:rStyle w:val="Lienhypertexte"/>
+          </w:rPr>
+          <w:t>github.com</w:t>
+        </w:r>
+      </w:hyperlink>
+      <w:r>
+        <w:t xml:space="preserve"> et connectez-vous à votre compte.</w:t>
+      </w:r>
+    </w:p>
+    <w:p>
+      <w:pPr>
+        <w:numPr>
+          <w:ilvl w:val="0"/>
+          <w:numId w:val="4"/>
+        </w:numPr>
+      </w:pPr>
+      <w:r>
+        <w:rPr>
+          <w:b/>
+          <w:bCs/>
+        </w:rPr>
+        <w:t>Créer un dépôt</w:t>
+      </w:r>
+    </w:p>
+    <w:p>
+      <w:pPr>
+        <w:numPr>
+          <w:ilvl w:val="1"/>
+          <w:numId w:val="4"/>
+        </w:numPr>
+      </w:pPr>
+      <w:r>
+        <w:t xml:space="preserve">Cliquez sur le bouton </w:t>
+      </w:r>
+      <w:r>
+        <w:rPr>
+          <w:b/>
+          <w:bCs/>
+        </w:rPr>
+        <w:t>"New"</w:t>
+      </w:r>
+      <w:r>
+        <w:t xml:space="preserve"> (ou sur l'icône "+" en haut à droite et choisissez </w:t>
+      </w:r>
+      <w:r>
+        <w:rPr>
+          <w:b/>
+          <w:bCs/>
+        </w:rPr>
+        <w:t>"New repository"</w:t>
+      </w:r>
+      <w:r>
+        <w:t>).</w:t>
+      </w:r>
+    </w:p>
+    <w:p>
+      <w:pPr>
+        <w:numPr>
+          <w:ilvl w:val="1"/>
+          <w:numId w:val="4"/>
+        </w:numPr>
+      </w:pPr>
+      <w:r>
+        <w:t>Donnez un nom à votre dépôt (par exemple, rapport-</w:t>
+      </w:r>
+      <w:proofErr w:type="spellStart"/>
+      <w:r>
+        <w:t>pfe</w:t>
+      </w:r>
+      <w:proofErr w:type="spellEnd"/>
+      <w:r>
+        <w:t>).</w:t>
+      </w:r>
+    </w:p>
+    <w:p>
+      <w:pPr>
+        <w:numPr>
+          <w:ilvl w:val="1"/>
+          <w:numId w:val="4"/>
+        </w:numPr>
+      </w:pPr>
+      <w:r>
+        <w:t>Vous pouvez ajouter une description, choisir si le dépôt est public ou privé.</w:t>
+      </w:r>
+    </w:p>
+    <w:p>
+      <w:pPr>
+        <w:numPr>
+          <w:ilvl w:val="1"/>
+          <w:numId w:val="4"/>
+        </w:numPr>
+      </w:pPr>
+      <w:r>
+        <w:rPr>
+          <w:b/>
+          <w:bCs/>
+        </w:rPr>
+        <w:t>Ne cochez pas</w:t>
+      </w:r>
+      <w:r>
+        <w:t xml:space="preserve"> l’option "</w:t>
+      </w:r>
+      <w:proofErr w:type="spellStart"/>
+      <w:r>
+        <w:t>Initialize</w:t>
+      </w:r>
+      <w:proofErr w:type="spellEnd"/>
+      <w:r>
+        <w:t xml:space="preserve"> </w:t>
+      </w:r>
+      <w:proofErr w:type="spellStart"/>
+      <w:r>
+        <w:t>this</w:t>
+      </w:r>
+      <w:proofErr w:type="spellEnd"/>
+      <w:r>
+        <w:t xml:space="preserve"> repository </w:t>
+      </w:r>
+      <w:proofErr w:type="spellStart"/>
+      <w:r>
+        <w:t>with</w:t>
+      </w:r>
+      <w:proofErr w:type="spellEnd"/>
+      <w:r>
+        <w:t xml:space="preserve"> a README" (sinon, il y aura un commit supplémentaire et cela pourrait compliquer le push initial).</w:t>
+      </w:r>
+    </w:p>
+    <w:p>
+      <w:pPr>
+        <w:numPr>
+          <w:ilvl w:val="1"/>
+          <w:numId w:val="4"/>
+        </w:numPr>
+      </w:pPr>
+      <w:r>
+        <w:t xml:space="preserve">Cliquez sur </w:t>
+      </w:r>
+      <w:r>
+        <w:rPr>
+          <w:b/>
+          <w:bCs/>
+        </w:rPr>
+        <w:t>"</w:t>
+      </w:r>
+      <w:proofErr w:type="spellStart"/>
+      <w:r>
+        <w:rPr>
+          <w:b/>
+          <w:bCs/>
+        </w:rPr>
+        <w:t>Create</w:t>
+      </w:r>
+      <w:proofErr w:type="spellEnd"/>
+      <w:r>
+        <w:rPr>
+          <w:b/>
+          <w:bCs/>
+        </w:rPr>
+        <w:t xml:space="preserve"> repository"</w:t>
+      </w:r>
+      <w:r>
+        <w:t>.</w:t>
+      </w:r>
+    </w:p>
+    <w:p>
+      <w:r>
+        <w:pict w14:anchorId="00604830">
+          <v:rect id="_x0000_i1037" style="width:0;height:1.5pt" o:hralign="center" o:hrstd="t" o:hr="t" fillcolor="#a0a0a0" stroked="f"/>
+        </w:pict>
+      </w:r>
+    </w:p>
+    <w:p>
+      <w:pPr>
+        <w:rPr>
+          <w:b/>
+          <w:bCs/>
+        </w:rPr>
+      </w:pPr>
+      <w:r>
+        <w:rPr>
+          <w:b/>
+          <w:bCs/>
+        </w:rPr>
+        <w:t>2. Lier votre dépôt local au dépôt distant GitHub</w:t>
+      </w:r>
+    </w:p>
+    <w:p>
+      <w:r>
+        <w:lastRenderedPageBreak/>
+        <w:t xml:space="preserve">Ouvrez une invite de commandes (ou Terminal) et assurez-vous d'être dans le dossier de votre projet local (par exemple, Rédaction </w:t>
+      </w:r>
+      <w:proofErr w:type="spellStart"/>
+      <w:r>
+        <w:t>Raport</w:t>
+      </w:r>
+      <w:proofErr w:type="spellEnd"/>
+      <w:r>
+        <w:t xml:space="preserve"> PFE).</w:t>
+      </w:r>
+    </w:p>
+    <w:p>
+      <w:pPr>
+        <w:numPr>
+          <w:ilvl w:val="0"/>
+          <w:numId w:val="5"/>
+        </w:numPr>
+      </w:pPr>
+      <w:r>
+        <w:rPr>
+          <w:b/>
+          <w:bCs/>
+        </w:rPr>
+        <w:t>Ajouter le dépôt distant</w:t>
+      </w:r>
+      <w:r>
+        <w:br/>
+        <w:t>Utilisez la commande suivante en remplaçant &lt;</w:t>
+      </w:r>
+      <w:proofErr w:type="spellStart"/>
+      <w:r>
+        <w:t>URL_du_dépôt</w:t>
+      </w:r>
+      <w:proofErr w:type="spellEnd"/>
+      <w:r>
+        <w:t>&gt; par l’URL HTTPS ou SSH fournie par GitHub. Par exemple, si GitHub vous propose une URL comme https://github.com/votre_nom_utilisateur/rapport-pfe.git :</w:t>
+      </w:r>
+    </w:p>
+    <w:p>
+      <w:proofErr w:type="spellStart"/>
+      <w:proofErr w:type="gramStart"/>
+      <w:r>
+        <w:t>bash</w:t>
+      </w:r>
+      <w:proofErr w:type="spellEnd"/>
+      <w:proofErr w:type="gramEnd"/>
+    </w:p>
+    <w:p>
+      <w:r>
+        <w:t>Copier le code</w:t>
+      </w:r>
+    </w:p>
+    <w:p>
+      <w:proofErr w:type="gramStart"/>
+      <w:r>
+        <w:t>git</w:t>
+      </w:r>
+      <w:proofErr w:type="gramEnd"/>
+      <w:r>
+        <w:t xml:space="preserve"> </w:t>
+      </w:r>
+      <w:proofErr w:type="spellStart"/>
+      <w:r>
+        <w:t>remote</w:t>
+      </w:r>
+      <w:proofErr w:type="spellEnd"/>
+      <w:r>
+        <w:t xml:space="preserve"> </w:t>
+      </w:r>
+      <w:proofErr w:type="spellStart"/>
+      <w:r>
+        <w:t>add</w:t>
+      </w:r>
+      <w:proofErr w:type="spellEnd"/>
+      <w:r>
+        <w:t xml:space="preserve"> </w:t>
+      </w:r>
+      <w:proofErr w:type="spellStart"/>
+      <w:r>
+        <w:t>origin</w:t>
+      </w:r>
+      <w:proofErr w:type="spellEnd"/>
+      <w:r>
+        <w:t xml:space="preserve"> https://github.com/votre_nom_utilisateur/rapport-pfe.git</w:t>
+      </w:r>
+    </w:p>
+    <w:p>
+      <w:pPr>
+        <w:numPr>
+          <w:ilvl w:val="0"/>
+          <w:numId w:val="5"/>
+        </w:numPr>
+      </w:pPr>
+      <w:r>
+        <w:rPr>
+          <w:b/>
+          <w:bCs/>
+        </w:rPr>
+        <w:t>Vérifier que le dépôt distant a bien été ajouté</w:t>
+      </w:r>
+      <w:r>
+        <w:br/>
+        <w:t>Tapez :</w:t>
+      </w:r>
+    </w:p>
+    <w:p>
+      <w:proofErr w:type="spellStart"/>
+      <w:proofErr w:type="gramStart"/>
+      <w:r>
+        <w:t>bash</w:t>
+      </w:r>
+      <w:proofErr w:type="spellEnd"/>
+      <w:proofErr w:type="gramEnd"/>
+    </w:p>
+    <w:p>
+      <w:r>
+        <w:t>Copier le code</w:t>
+      </w:r>
+    </w:p>
+    <w:p>
+      <w:proofErr w:type="gramStart"/>
+      <w:r>
+        <w:t>git</w:t>
+      </w:r>
+      <w:proofErr w:type="gramEnd"/>
+      <w:r>
+        <w:t xml:space="preserve"> </w:t>
+      </w:r>
+      <w:proofErr w:type="spellStart"/>
+      <w:r>
+        <w:t>remote</w:t>
+      </w:r>
+      <w:proofErr w:type="spellEnd"/>
+      <w:r>
+        <w:t xml:space="preserve"> -v</w:t>
+      </w:r>
+    </w:p>
+    <w:p>
+      <w:r>
+        <w:t>Vous devriez voir quelque chose comme :</w:t>
+      </w:r>
+    </w:p>
+    <w:p>
+      <w:proofErr w:type="gramStart"/>
+      <w:r>
+        <w:t>perl</w:t>
+      </w:r>
+      <w:proofErr w:type="gramEnd"/>
+    </w:p>
+    <w:p>
+      <w:r>
+        <w:t>Copier le code</w:t>
+      </w:r>
+    </w:p>
+    <w:p>
+      <w:proofErr w:type="spellStart"/>
+      <w:proofErr w:type="gramStart"/>
+      <w:r>
+        <w:t>origin</w:t>
+      </w:r>
+      <w:proofErr w:type="spellEnd"/>
+      <w:r>
+        <w:t xml:space="preserve">  https://github.com/votre_nom_utilisateur/rapport-pfe.git</w:t>
+      </w:r>
+      <w:proofErr w:type="gramEnd"/>
+      <w:r>
+        <w:t xml:space="preserve"> (</w:t>
+      </w:r>
+      <w:proofErr w:type="spellStart"/>
+      <w:r>
+        <w:t>fetch</w:t>
+      </w:r>
+      <w:proofErr w:type="spellEnd"/>
+      <w:r>
+        <w:t>)</w:t>
+      </w:r>
+    </w:p>
+    <w:p>
+      <w:proofErr w:type="spellStart"/>
+      <w:proofErr w:type="gramStart"/>
+      <w:r>
+        <w:t>origin</w:t>
+      </w:r>
+      <w:proofErr w:type="spellEnd"/>
+      <w:r>
+        <w:t xml:space="preserve">  https://github.com/votre_nom_utilisateur/rapport-pfe.git</w:t>
+      </w:r>
+      <w:proofErr w:type="gramEnd"/>
+      <w:r>
+        <w:t xml:space="preserve"> (push)</w:t>
+      </w:r>
+    </w:p>
+    <w:p>
+      <w:r>
+        <w:pict w14:anchorId="08BE032D">
+          <v:rect id="_x0000_i1038" style="width:0;height:1.5pt" o:hralign="center" o:hrstd="t" o:hr="t" fillcolor="#a0a0a0" stroked="f"/>
+        </w:pict>
+      </w:r>
+    </w:p>
+    <w:p>
+      <w:pPr>
+        <w:rPr>
+          <w:b/>
+          <w:bCs/>
+        </w:rPr>
+      </w:pPr>
+      <w:r>
+        <w:rPr>
+          <w:b/>
+          <w:bCs/>
+        </w:rPr>
+        <w:t>3. Envoyer votre commit initial vers GitHub</w:t>
+      </w:r>
+    </w:p>
+    <w:p>
+      <w:pPr>
+        <w:numPr>
+          <w:ilvl w:val="0"/>
+          <w:numId w:val="6"/>
+        </w:numPr>
+      </w:pPr>
+      <w:r>
+        <w:rPr>
+          <w:b/>
+          <w:bCs/>
+        </w:rPr>
+        <w:t>Pousser votre commit</w:t>
+      </w:r>
+      <w:r>
+        <w:br/>
+        <w:t xml:space="preserve">En général, la branche principale de votre dépôt local s'appelle master. Pour pousser vos modifications et définir </w:t>
+      </w:r>
+      <w:proofErr w:type="spellStart"/>
+      <w:r>
+        <w:t>origin</w:t>
+      </w:r>
+      <w:proofErr w:type="spellEnd"/>
+      <w:r>
+        <w:t>/master comme branche de suivi, tapez :</w:t>
+      </w:r>
+    </w:p>
+    <w:p>
+      <w:proofErr w:type="spellStart"/>
+      <w:proofErr w:type="gramStart"/>
+      <w:r>
+        <w:t>bash</w:t>
+      </w:r>
+      <w:proofErr w:type="spellEnd"/>
+      <w:proofErr w:type="gramEnd"/>
+    </w:p>
+    <w:p>
+      <w:r>
+        <w:t>Copier le code</w:t>
+      </w:r>
+    </w:p>
+    <w:p>
+      <w:proofErr w:type="gramStart"/>
+      <w:r>
+        <w:t>git</w:t>
+      </w:r>
+      <w:proofErr w:type="gramEnd"/>
+      <w:r>
+        <w:t xml:space="preserve"> push -u </w:t>
+      </w:r>
+      <w:proofErr w:type="spellStart"/>
+      <w:r>
+        <w:t>origin</w:t>
+      </w:r>
+      <w:proofErr w:type="spellEnd"/>
+      <w:r>
+        <w:t xml:space="preserve"> master</w:t>
+      </w:r>
+    </w:p>
+    <w:p/>
+    <w:p>
+      <w:pPr>
+        <w:rPr>
           <w:lang w:val="fr-FR"/>
         </w:rPr>
       </w:pPr>
+    </w:p>
+    <w:p>
+      <w:pPr>
+        <w:rPr>
+          <w:lang w:val="fr-FR"/>
+        </w:rPr>
+      </w:pPr>
+    </w:p>
+    <w:p>
+      <w:pPr>
+        <w:rPr>
+          <w:lang w:val="fr-FR"/>
+        </w:rPr>
+      </w:pPr>
+    </w:p>
+    <w:p>
+      <w:pPr>
+        <w:rPr>
+          <w:lang w:val="fr-FR"/>
+        </w:rPr>
+      </w:pPr>
+      <w:r>
+        <w:rPr>
+          <w:lang w:val="fr-FR"/>
+        </w:rPr>
+        <w:lastRenderedPageBreak/>
+        <w:drawing>
+          <wp:inline distT="0" distB="0" distL="0" distR="0" wp14:anchorId="4DDB1197" wp14:editId="18DA780A">
+            <wp:extent cx="5760720" cy="4508500"/>
+            <wp:effectExtent l="0" t="0" r="0" b="6350"/>
+            <wp:docPr id="1648728508" name="Image 1"/>
+            <wp:cNvGraphicFramePr>
+              <a:graphicFrameLocks xmlns:a="http://schemas.openxmlformats.org/drawingml/2006/main" noChangeAspect="1"/>
+            </wp:cNvGraphicFramePr>
+            <a:graphic xmlns:a="http://schemas.openxmlformats.org/drawingml/2006/main">
+              <a:graphicData uri="http://schemas.openxmlformats.org/drawingml/2006/picture">
+                <pic:pic xmlns:pic="http://schemas.openxmlformats.org/drawingml/2006/picture">
+                  <pic:nvPicPr>
+                    <pic:cNvPr id="1648728508" name=""/>
+                    <pic:cNvPicPr/>
+                  </pic:nvPicPr>
+                  <pic:blipFill>
+                    <a:blip r:embed="rId7"/>
+                    <a:stretch>
+                      <a:fillRect/>
+                    </a:stretch>
+                  </pic:blipFill>
+                  <pic:spPr>
+                    <a:xfrm>
+                      <a:off x="0" y="0"/>
+                      <a:ext cx="5760720" cy="4508500"/>
+                    </a:xfrm>
+                    <a:prstGeom prst="rect">
+                      <a:avLst/>
+                    </a:prstGeom>
+                  </pic:spPr>
+                </pic:pic>
+              </a:graphicData>
+            </a:graphic>
+          </wp:inline>
+        </w:drawing>
+      </w:r>
     </w:p>
     <w:sectPr>
       <w:pgSz w:w="11906" w:h="16838"/>
@@ -328,6 +977,236 @@
     </w:lvl>
   </w:abstractNum>
   <w:abstractNum w:abstractNumId="1" w15:restartNumberingAfterBreak="0">
+    <w:nsid w:val="226B168C"/>
+    <w:multiLevelType w:val="multilevel"/>
+    <w:tmpl w:val="5448B90C"/>
+    <w:lvl w:ilvl="0">
+      <w:start w:val="1"/>
+      <w:numFmt w:val="decimal"/>
+      <w:lvlText w:val="%1."/>
+      <w:lvlJc w:val="left"/>
+      <w:pPr>
+        <w:tabs>
+          <w:tab w:val="num" w:pos="720"/>
+        </w:tabs>
+        <w:ind w:left="720" w:hanging="360"/>
+      </w:pPr>
+    </w:lvl>
+    <w:lvl w:ilvl="1">
+      <w:start w:val="1"/>
+      <w:numFmt w:val="bullet"/>
+      <w:lvlText w:val="o"/>
+      <w:lvlJc w:val="left"/>
+      <w:pPr>
+        <w:tabs>
+          <w:tab w:val="num" w:pos="1440"/>
+        </w:tabs>
+        <w:ind w:left="1440" w:hanging="360"/>
+      </w:pPr>
+      <w:rPr>
+        <w:rFonts w:ascii="Courier New" w:hAnsi="Courier New" w:hint="default"/>
+        <w:sz w:val="20"/>
+      </w:rPr>
+    </w:lvl>
+    <w:lvl w:ilvl="2" w:tentative="1">
+      <w:start w:val="1"/>
+      <w:numFmt w:val="decimal"/>
+      <w:lvlText w:val="%3."/>
+      <w:lvlJc w:val="left"/>
+      <w:pPr>
+        <w:tabs>
+          <w:tab w:val="num" w:pos="2160"/>
+        </w:tabs>
+        <w:ind w:left="2160" w:hanging="360"/>
+      </w:pPr>
+    </w:lvl>
+    <w:lvl w:ilvl="3" w:tentative="1">
+      <w:start w:val="1"/>
+      <w:numFmt w:val="decimal"/>
+      <w:lvlText w:val="%4."/>
+      <w:lvlJc w:val="left"/>
+      <w:pPr>
+        <w:tabs>
+          <w:tab w:val="num" w:pos="2880"/>
+        </w:tabs>
+        <w:ind w:left="2880" w:hanging="360"/>
+      </w:pPr>
+    </w:lvl>
+    <w:lvl w:ilvl="4" w:tentative="1">
+      <w:start w:val="1"/>
+      <w:numFmt w:val="decimal"/>
+      <w:lvlText w:val="%5."/>
+      <w:lvlJc w:val="left"/>
+      <w:pPr>
+        <w:tabs>
+          <w:tab w:val="num" w:pos="3600"/>
+        </w:tabs>
+        <w:ind w:left="3600" w:hanging="360"/>
+      </w:pPr>
+    </w:lvl>
+    <w:lvl w:ilvl="5" w:tentative="1">
+      <w:start w:val="1"/>
+      <w:numFmt w:val="decimal"/>
+      <w:lvlText w:val="%6."/>
+      <w:lvlJc w:val="left"/>
+      <w:pPr>
+        <w:tabs>
+          <w:tab w:val="num" w:pos="4320"/>
+        </w:tabs>
+        <w:ind w:left="4320" w:hanging="360"/>
+      </w:pPr>
+    </w:lvl>
+    <w:lvl w:ilvl="6" w:tentative="1">
+      <w:start w:val="1"/>
+      <w:numFmt w:val="decimal"/>
+      <w:lvlText w:val="%7."/>
+      <w:lvlJc w:val="left"/>
+      <w:pPr>
+        <w:tabs>
+          <w:tab w:val="num" w:pos="5040"/>
+        </w:tabs>
+        <w:ind w:left="5040" w:hanging="360"/>
+      </w:pPr>
+    </w:lvl>
+    <w:lvl w:ilvl="7" w:tentative="1">
+      <w:start w:val="1"/>
+      <w:numFmt w:val="decimal"/>
+      <w:lvlText w:val="%8."/>
+      <w:lvlJc w:val="left"/>
+      <w:pPr>
+        <w:tabs>
+          <w:tab w:val="num" w:pos="5760"/>
+        </w:tabs>
+        <w:ind w:left="5760" w:hanging="360"/>
+      </w:pPr>
+    </w:lvl>
+    <w:lvl w:ilvl="8" w:tentative="1">
+      <w:start w:val="1"/>
+      <w:numFmt w:val="decimal"/>
+      <w:lvlText w:val="%9."/>
+      <w:lvlJc w:val="left"/>
+      <w:pPr>
+        <w:tabs>
+          <w:tab w:val="num" w:pos="6480"/>
+        </w:tabs>
+        <w:ind w:left="6480" w:hanging="360"/>
+      </w:pPr>
+    </w:lvl>
+  </w:abstractNum>
+  <w:abstractNum w:abstractNumId="2" w15:restartNumberingAfterBreak="0">
+    <w:nsid w:val="30CA7C1A"/>
+    <w:multiLevelType w:val="multilevel"/>
+    <w:tmpl w:val="69E863BC"/>
+    <w:lvl w:ilvl="0">
+      <w:start w:val="1"/>
+      <w:numFmt w:val="decimal"/>
+      <w:lvlText w:val="%1."/>
+      <w:lvlJc w:val="left"/>
+      <w:pPr>
+        <w:tabs>
+          <w:tab w:val="num" w:pos="720"/>
+        </w:tabs>
+        <w:ind w:left="720" w:hanging="360"/>
+      </w:pPr>
+    </w:lvl>
+    <w:lvl w:ilvl="1" w:tentative="1">
+      <w:start w:val="1"/>
+      <w:numFmt w:val="decimal"/>
+      <w:lvlText w:val="%2."/>
+      <w:lvlJc w:val="left"/>
+      <w:pPr>
+        <w:tabs>
+          <w:tab w:val="num" w:pos="1440"/>
+        </w:tabs>
+        <w:ind w:left="1440" w:hanging="360"/>
+      </w:pPr>
+    </w:lvl>
+    <w:lvl w:ilvl="2" w:tentative="1">
+      <w:start w:val="1"/>
+      <w:numFmt w:val="decimal"/>
+      <w:lvlText w:val="%3."/>
+      <w:lvlJc w:val="left"/>
+      <w:pPr>
+        <w:tabs>
+          <w:tab w:val="num" w:pos="2160"/>
+        </w:tabs>
+        <w:ind w:left="2160" w:hanging="360"/>
+      </w:pPr>
+    </w:lvl>
+    <w:lvl w:ilvl="3" w:tentative="1">
+      <w:start w:val="1"/>
+      <w:numFmt w:val="decimal"/>
+      <w:lvlText w:val="%4."/>
+      <w:lvlJc w:val="left"/>
+      <w:pPr>
+        <w:tabs>
+          <w:tab w:val="num" w:pos="2880"/>
+        </w:tabs>
+        <w:ind w:left="2880" w:hanging="360"/>
+      </w:pPr>
+    </w:lvl>
+    <w:lvl w:ilvl="4" w:tentative="1">
+      <w:start w:val="1"/>
+      <w:numFmt w:val="decimal"/>
+      <w:lvlText w:val="%5."/>
+      <w:lvlJc w:val="left"/>
+      <w:pPr>
+        <w:tabs>
+          <w:tab w:val="num" w:pos="3600"/>
+        </w:tabs>
+        <w:ind w:left="3600" w:hanging="360"/>
+      </w:pPr>
+    </w:lvl>
+    <w:lvl w:ilvl="5" w:tentative="1">
+      <w:start w:val="1"/>
+      <w:numFmt w:val="decimal"/>
+      <w:lvlText w:val="%6."/>
+      <w:lvlJc w:val="left"/>
+      <w:pPr>
+        <w:tabs>
+          <w:tab w:val="num" w:pos="4320"/>
+        </w:tabs>
+        <w:ind w:left="4320" w:hanging="360"/>
+      </w:pPr>
+    </w:lvl>
+    <w:lvl w:ilvl="6" w:tentative="1">
+      <w:start w:val="1"/>
+      <w:numFmt w:val="decimal"/>
+      <w:lvlText w:val="%7."/>
+      <w:lvlJc w:val="left"/>
+      <w:pPr>
+        <w:tabs>
+          <w:tab w:val="num" w:pos="5040"/>
+        </w:tabs>
+        <w:ind w:left="5040" w:hanging="360"/>
+      </w:pPr>
+    </w:lvl>
+    <w:lvl w:ilvl="7" w:tentative="1">
+      <w:start w:val="1"/>
+      <w:numFmt w:val="decimal"/>
+      <w:lvlText w:val="%8."/>
+      <w:lvlJc w:val="left"/>
+      <w:pPr>
+        <w:tabs>
+          <w:tab w:val="num" w:pos="5760"/>
+        </w:tabs>
+        <w:ind w:left="5760" w:hanging="360"/>
+      </w:pPr>
+    </w:lvl>
+    <w:lvl w:ilvl="8" w:tentative="1">
+      <w:start w:val="1"/>
+      <w:numFmt w:val="decimal"/>
+      <w:lvlText w:val="%9."/>
+      <w:lvlJc w:val="left"/>
+      <w:pPr>
+        <w:tabs>
+          <w:tab w:val="num" w:pos="6480"/>
+        </w:tabs>
+        <w:ind w:left="6480" w:hanging="360"/>
+      </w:pPr>
+    </w:lvl>
+  </w:abstractNum>
+  <w:abstractNum w:abstractNumId="3" w15:restartNumberingAfterBreak="0">
     <w:nsid w:val="68DA44B9"/>
     <w:multiLevelType w:val="hybridMultilevel"/>
     <w:tmpl w:val="E884BCDE"/>
@@ -416,7 +1295,120 @@
       </w:pPr>
     </w:lvl>
   </w:abstractNum>
-  <w:abstractNum w:abstractNumId="2" w15:restartNumberingAfterBreak="0">
+  <w:abstractNum w:abstractNumId="4" w15:restartNumberingAfterBreak="0">
+    <w:nsid w:val="76486A87"/>
+    <w:multiLevelType w:val="multilevel"/>
+    <w:tmpl w:val="3C6A2E9A"/>
+    <w:lvl w:ilvl="0">
+      <w:start w:val="1"/>
+      <w:numFmt w:val="decimal"/>
+      <w:lvlText w:val="%1."/>
+      <w:lvlJc w:val="left"/>
+      <w:pPr>
+        <w:tabs>
+          <w:tab w:val="num" w:pos="720"/>
+        </w:tabs>
+        <w:ind w:left="720" w:hanging="360"/>
+      </w:pPr>
+    </w:lvl>
+    <w:lvl w:ilvl="1" w:tentative="1">
+      <w:start w:val="1"/>
+      <w:numFmt w:val="decimal"/>
+      <w:lvlText w:val="%2."/>
+      <w:lvlJc w:val="left"/>
+      <w:pPr>
+        <w:tabs>
+          <w:tab w:val="num" w:pos="1440"/>
+        </w:tabs>
+        <w:ind w:left="1440" w:hanging="360"/>
+      </w:pPr>
+    </w:lvl>
+    <w:lvl w:ilvl="2" w:tentative="1">
+      <w:start w:val="1"/>
+      <w:numFmt w:val="decimal"/>
+      <w:lvlText w:val="%3."/>
+      <w:lvlJc w:val="left"/>
+      <w:pPr>
+        <w:tabs>
+          <w:tab w:val="num" w:pos="2160"/>
+        </w:tabs>
+        <w:ind w:left="2160" w:hanging="360"/>
+      </w:pPr>
+    </w:lvl>
+    <w:lvl w:ilvl="3" w:tentative="1">
+      <w:start w:val="1"/>
+      <w:numFmt w:val="decimal"/>
+      <w:lvlText w:val="%4."/>
+      <w:lvlJc w:val="left"/>
+      <w:pPr>
+        <w:tabs>
+          <w:tab w:val="num" w:pos="2880"/>
+        </w:tabs>
+        <w:ind w:left="2880" w:hanging="360"/>
+      </w:pPr>
+    </w:lvl>
+    <w:lvl w:ilvl="4" w:tentative="1">
+      <w:start w:val="1"/>
+      <w:numFmt w:val="decimal"/>
+      <w:lvlText w:val="%5."/>
+      <w:lvlJc w:val="left"/>
+      <w:pPr>
+        <w:tabs>
+          <w:tab w:val="num" w:pos="3600"/>
+        </w:tabs>
+        <w:ind w:left="3600" w:hanging="360"/>
+      </w:pPr>
+    </w:lvl>
+    <w:lvl w:ilvl="5" w:tentative="1">
+      <w:start w:val="1"/>
+      <w:numFmt w:val="decimal"/>
+      <w:lvlText w:val="%6."/>
+      <w:lvlJc w:val="left"/>
+      <w:pPr>
+        <w:tabs>
+          <w:tab w:val="num" w:pos="4320"/>
+        </w:tabs>
+        <w:ind w:left="4320" w:hanging="360"/>
+      </w:pPr>
+    </w:lvl>
+    <w:lvl w:ilvl="6" w:tentative="1">
+      <w:start w:val="1"/>
+      <w:numFmt w:val="decimal"/>
+      <w:lvlText w:val="%7."/>
+      <w:lvlJc w:val="left"/>
+      <w:pPr>
+        <w:tabs>
+          <w:tab w:val="num" w:pos="5040"/>
+        </w:tabs>
+        <w:ind w:left="5040" w:hanging="360"/>
+      </w:pPr>
+    </w:lvl>
+    <w:lvl w:ilvl="7" w:tentative="1">
+      <w:start w:val="1"/>
+      <w:numFmt w:val="decimal"/>
+      <w:lvlText w:val="%8."/>
+      <w:lvlJc w:val="left"/>
+      <w:pPr>
+        <w:tabs>
+          <w:tab w:val="num" w:pos="5760"/>
+        </w:tabs>
+        <w:ind w:left="5760" w:hanging="360"/>
+      </w:pPr>
+    </w:lvl>
+    <w:lvl w:ilvl="8" w:tentative="1">
+      <w:start w:val="1"/>
+      <w:numFmt w:val="decimal"/>
+      <w:lvlText w:val="%9."/>
+      <w:lvlJc w:val="left"/>
+      <w:pPr>
+        <w:tabs>
+          <w:tab w:val="num" w:pos="6480"/>
+        </w:tabs>
+        <w:ind w:left="6480" w:hanging="360"/>
+      </w:pPr>
+    </w:lvl>
+  </w:abstractNum>
+  <w:abstractNum w:abstractNumId="5" w15:restartNumberingAfterBreak="0">
     <w:nsid w:val="7C692270"/>
     <w:multiLevelType w:val="hybridMultilevel"/>
     <w:tmpl w:val="D5D60E42"/>
@@ -529,13 +1521,22 @@
     </w:lvl>
   </w:abstractNum>
   <w:num w:numId="1" w16cid:durableId="1110856865">
-    <w:abstractNumId w:val="2"/>
+    <w:abstractNumId w:val="5"/>
   </w:num>
   <w:num w:numId="2" w16cid:durableId="1180655540">
     <w:abstractNumId w:val="0"/>
   </w:num>
   <w:num w:numId="3" w16cid:durableId="724835480">
+    <w:abstractNumId w:val="3"/>
+  </w:num>
+  <w:num w:numId="4" w16cid:durableId="1212310228">
     <w:abstractNumId w:val="1"/>
+  </w:num>
+  <w:num w:numId="5" w16cid:durableId="1114985289">
+    <w:abstractNumId w:val="2"/>
+  </w:num>
+  <w:num w:numId="6" w16cid:durableId="359746706">
+    <w:abstractNumId w:val="4"/>
   </w:num>
 </w:numbering>
 </file>
@@ -1454,6 +2455,29 @@
       <w:spacing w:val="5"/>
     </w:rPr>
   </w:style>
+  <w:style w:type="character" w:styleId="Lienhypertexte">
+    <w:name w:val="Hyperlink"/>
+    <w:basedOn w:val="Policepardfaut"/>
+    <w:uiPriority w:val="99"/>
+    <w:unhideWhenUsed/>
+    <w:rsid w:val="009C2941"/>
+    <w:rPr>
+      <w:color w:val="467886" w:themeColor="hyperlink"/>
+      <w:u w:val="single"/>
+    </w:rPr>
+  </w:style>
+  <w:style w:type="character" w:styleId="Mentionnonrsolue">
+    <w:name w:val="Unresolved Mention"/>
+    <w:basedOn w:val="Policepardfaut"/>
+    <w:uiPriority w:val="99"/>
+    <w:semiHidden/>
+    <w:unhideWhenUsed/>
+    <w:rsid w:val="009C2941"/>
+    <w:rPr>
+      <w:color w:val="605E5C"/>
+      <w:shd w:val="clear" w:color="auto" w:fill="E1DFDD"/>
+    </w:rPr>
+  </w:style>
 </w:styles>
 </file>
 

</xml_diff>

<commit_message>
Ajout de ma partie facturation OLA
</commit_message>
<xml_diff>
--- a/Instruction partage rapport latex.docx
+++ b/Instruction partage rapport latex.docx
@@ -746,6 +746,20 @@
       </w:r>
     </w:p>
     <w:p/>
+    <w:p>
+      <w:pPr>
+        <w:rPr>
+          <w:lang w:val="fr-FR"/>
+        </w:rPr>
+      </w:pPr>
+    </w:p>
+    <w:p>
+      <w:pPr>
+        <w:rPr>
+          <w:lang w:val="fr-FR"/>
+        </w:rPr>
+      </w:pPr>
+    </w:p>
     <w:p>
       <w:pPr>
         <w:rPr>
@@ -815,6 +829,265 @@
         </w:drawing>
       </w:r>
     </w:p>
+    <w:p>
+      <w:pPr>
+        <w:rPr>
+          <w:lang w:val="fr-FR"/>
+        </w:rPr>
+      </w:pPr>
+    </w:p>
+    <w:p>
+      <w:pPr>
+        <w:rPr>
+          <w:lang w:val="fr-FR"/>
+        </w:rPr>
+      </w:pPr>
+      <w:r>
+        <w:rPr>
+          <w:lang w:val="fr-FR"/>
+        </w:rPr>
+        <w:t xml:space="preserve">S’il y a </w:t>
+      </w:r>
+      <w:proofErr w:type="gramStart"/>
+      <w:r>
+        <w:rPr>
+          <w:lang w:val="fr-FR"/>
+        </w:rPr>
+        <w:t>des modification</w:t>
+      </w:r>
+      <w:proofErr w:type="gramEnd"/>
+      <w:r>
+        <w:rPr>
+          <w:lang w:val="fr-FR"/>
+        </w:rPr>
+        <w:t xml:space="preserve"> dans le rapport en local et je vais partager le travail je dois procéder comme ça : </w:t>
+      </w:r>
+    </w:p>
+    <w:p>
+      <w:proofErr w:type="gramStart"/>
+      <w:r>
+        <w:t xml:space="preserve">  </w:t>
+      </w:r>
+      <w:r>
+        <w:rPr>
+          <w:b/>
+          <w:bCs/>
+        </w:rPr>
+        <w:t>Modifiez</w:t>
+      </w:r>
+      <w:proofErr w:type="gramEnd"/>
+      <w:r>
+        <w:rPr>
+          <w:b/>
+          <w:bCs/>
+        </w:rPr>
+        <w:t xml:space="preserve"> vos fichiers en local dans </w:t>
+      </w:r>
+      <w:proofErr w:type="spellStart"/>
+      <w:r>
+        <w:rPr>
+          <w:b/>
+          <w:bCs/>
+        </w:rPr>
+        <w:t>VSCode</w:t>
+      </w:r>
+      <w:proofErr w:type="spellEnd"/>
+      <w:r>
+        <w:rPr>
+          <w:b/>
+          <w:bCs/>
+        </w:rPr>
+        <w:t>.</w:t>
+      </w:r>
+    </w:p>
+    <w:p>
+      <w:proofErr w:type="gramStart"/>
+      <w:r>
+        <w:t xml:space="preserve">  </w:t>
+      </w:r>
+      <w:r>
+        <w:rPr>
+          <w:b/>
+          <w:bCs/>
+        </w:rPr>
+        <w:t>Enregistrez</w:t>
+      </w:r>
+      <w:proofErr w:type="gramEnd"/>
+      <w:r>
+        <w:rPr>
+          <w:b/>
+          <w:bCs/>
+        </w:rPr>
+        <w:t xml:space="preserve"> les modifications.</w:t>
+      </w:r>
+    </w:p>
+    <w:p>
+      <w:proofErr w:type="gramStart"/>
+      <w:r>
+        <w:t xml:space="preserve">  </w:t>
+      </w:r>
+      <w:r>
+        <w:rPr>
+          <w:b/>
+          <w:bCs/>
+        </w:rPr>
+        <w:t>Ajoutez</w:t>
+      </w:r>
+      <w:proofErr w:type="gramEnd"/>
+      <w:r>
+        <w:rPr>
+          <w:b/>
+          <w:bCs/>
+        </w:rPr>
+        <w:t xml:space="preserve"> les fichiers modifiés à Git</w:t>
+      </w:r>
+      <w:r>
+        <w:t xml:space="preserve"> avec git </w:t>
+      </w:r>
+      <w:proofErr w:type="spellStart"/>
+      <w:proofErr w:type="gramStart"/>
+      <w:r>
+        <w:t>add</w:t>
+      </w:r>
+      <w:proofErr w:type="spellEnd"/>
+      <w:r>
+        <w:t xml:space="preserve"> .</w:t>
+      </w:r>
+      <w:proofErr w:type="gramEnd"/>
+      <w:r>
+        <w:t xml:space="preserve"> (</w:t>
+      </w:r>
+      <w:proofErr w:type="gramStart"/>
+      <w:r>
+        <w:t>ou</w:t>
+      </w:r>
+      <w:proofErr w:type="gramEnd"/>
+      <w:r>
+        <w:t xml:space="preserve"> git </w:t>
+      </w:r>
+      <w:proofErr w:type="spellStart"/>
+      <w:r>
+        <w:t>add</w:t>
+      </w:r>
+      <w:proofErr w:type="spellEnd"/>
+      <w:r>
+        <w:t xml:space="preserve"> -f &lt;</w:t>
+      </w:r>
+      <w:proofErr w:type="spellStart"/>
+      <w:r>
+        <w:t>nom_du_fichier</w:t>
+      </w:r>
+      <w:proofErr w:type="spellEnd"/>
+      <w:r>
+        <w:t>&gt; pour forcer l'ajout).</w:t>
+      </w:r>
+    </w:p>
+    <w:p>
+      <w:proofErr w:type="gramStart"/>
+      <w:r>
+        <w:t xml:space="preserve">  </w:t>
+      </w:r>
+      <w:r>
+        <w:rPr>
+          <w:b/>
+          <w:bCs/>
+        </w:rPr>
+        <w:t>Créez</w:t>
+      </w:r>
+      <w:proofErr w:type="gramEnd"/>
+      <w:r>
+        <w:rPr>
+          <w:b/>
+          <w:bCs/>
+        </w:rPr>
+        <w:t xml:space="preserve"> un commit</w:t>
+      </w:r>
+      <w:r>
+        <w:t xml:space="preserve"> avec git commit -m "Votre message de commit".</w:t>
+      </w:r>
+    </w:p>
+    <w:p>
+      <w:proofErr w:type="gramStart"/>
+      <w:r>
+        <w:t xml:space="preserve">  </w:t>
+      </w:r>
+      <w:r>
+        <w:rPr>
+          <w:b/>
+          <w:bCs/>
+        </w:rPr>
+        <w:t>Poussez</w:t>
+      </w:r>
+      <w:proofErr w:type="gramEnd"/>
+      <w:r>
+        <w:rPr>
+          <w:b/>
+          <w:bCs/>
+        </w:rPr>
+        <w:t xml:space="preserve"> vos </w:t>
+      </w:r>
+      <w:proofErr w:type="spellStart"/>
+      <w:r>
+        <w:rPr>
+          <w:b/>
+          <w:bCs/>
+        </w:rPr>
+        <w:t>commits</w:t>
+      </w:r>
+      <w:proofErr w:type="spellEnd"/>
+      <w:r>
+        <w:t xml:space="preserve"> sur GitHub avec git push.</w:t>
+      </w:r>
+    </w:p>
+    <w:p>
+      <w:pPr>
+        <w:pStyle w:val="Paragraphedeliste"/>
+        <w:numPr>
+          <w:ilvl w:val="0"/>
+          <w:numId w:val="7"/>
+        </w:numPr>
+      </w:pPr>
+    </w:p>
+    <w:p>
+      <w:r>
+        <w:lastRenderedPageBreak/>
+        <w:drawing>
+          <wp:inline distT="0" distB="0" distL="0" distR="0" wp14:anchorId="2B371864" wp14:editId="66D8E787">
+            <wp:extent cx="5760720" cy="2741295"/>
+            <wp:effectExtent l="0" t="0" r="0" b="1905"/>
+            <wp:docPr id="244719754" name="Image 1" descr="Une image contenant texte, capture d’écran, Police&#10;&#10;Le contenu généré par l’IA peut être incorrect."/>
+            <wp:cNvGraphicFramePr>
+              <a:graphicFrameLocks xmlns:a="http://schemas.openxmlformats.org/drawingml/2006/main" noChangeAspect="1"/>
+            </wp:cNvGraphicFramePr>
+            <a:graphic xmlns:a="http://schemas.openxmlformats.org/drawingml/2006/main">
+              <a:graphicData uri="http://schemas.openxmlformats.org/drawingml/2006/picture">
+                <pic:pic xmlns:pic="http://schemas.openxmlformats.org/drawingml/2006/picture">
+                  <pic:nvPicPr>
+                    <pic:cNvPr id="244719754" name="Image 1" descr="Une image contenant texte, capture d’écran, Police&#10;&#10;Le contenu généré par l’IA peut être incorrect."/>
+                    <pic:cNvPicPr/>
+                  </pic:nvPicPr>
+                  <pic:blipFill>
+                    <a:blip r:embed="rId8"/>
+                    <a:stretch>
+                      <a:fillRect/>
+                    </a:stretch>
+                  </pic:blipFill>
+                  <pic:spPr>
+                    <a:xfrm>
+                      <a:off x="0" y="0"/>
+                      <a:ext cx="5760720" cy="2741295"/>
+                    </a:xfrm>
+                    <a:prstGeom prst="rect">
+                      <a:avLst/>
+                    </a:prstGeom>
+                  </pic:spPr>
+                </pic:pic>
+              </a:graphicData>
+            </a:graphic>
+          </wp:inline>
+        </w:drawing>
+      </w:r>
+    </w:p>
     <w:sectPr>
       <w:pgSz w:w="11906" w:h="16838"/>
       <w:pgMar w:top="1417" w:right="1417" w:bottom="1417" w:left="1417" w:header="708" w:footer="708" w:gutter="0"/>
@@ -1207,6 +1480,119 @@
     </w:lvl>
   </w:abstractNum>
   <w:abstractNum w:abstractNumId="3" w15:restartNumberingAfterBreak="0">
+    <w:nsid w:val="63FE5BD6"/>
+    <w:multiLevelType w:val="hybridMultilevel"/>
+    <w:tmpl w:val="6D1C25A0"/>
+    <w:lvl w:ilvl="0" w:tplc="72BE483A">
+      <w:start w:val="4"/>
+      <w:numFmt w:val="bullet"/>
+      <w:lvlText w:val=""/>
+      <w:lvlJc w:val="left"/>
+      <w:pPr>
+        <w:ind w:left="720" w:hanging="360"/>
+      </w:pPr>
+      <w:rPr>
+        <w:rFonts w:ascii="Wingdings" w:eastAsiaTheme="minorHAnsi" w:hAnsi="Wingdings" w:cstheme="minorBidi" w:hint="default"/>
+      </w:rPr>
+    </w:lvl>
+    <w:lvl w:ilvl="1" w:tplc="20000003" w:tentative="1">
+      <w:start w:val="1"/>
+      <w:numFmt w:val="bullet"/>
+      <w:lvlText w:val="o"/>
+      <w:lvlJc w:val="left"/>
+      <w:pPr>
+        <w:ind w:left="1440" w:hanging="360"/>
+      </w:pPr>
+      <w:rPr>
+        <w:rFonts w:ascii="Courier New" w:hAnsi="Courier New" w:cs="Courier New" w:hint="default"/>
+      </w:rPr>
+    </w:lvl>
+    <w:lvl w:ilvl="2" w:tplc="20000005" w:tentative="1">
+      <w:start w:val="1"/>
+      <w:numFmt w:val="bullet"/>
+      <w:lvlText w:val=""/>
+      <w:lvlJc w:val="left"/>
+      <w:pPr>
+        <w:ind w:left="2160" w:hanging="360"/>
+      </w:pPr>
+      <w:rPr>
+        <w:rFonts w:ascii="Wingdings" w:hAnsi="Wingdings" w:hint="default"/>
+      </w:rPr>
+    </w:lvl>
+    <w:lvl w:ilvl="3" w:tplc="20000001" w:tentative="1">
+      <w:start w:val="1"/>
+      <w:numFmt w:val="bullet"/>
+      <w:lvlText w:val=""/>
+      <w:lvlJc w:val="left"/>
+      <w:pPr>
+        <w:ind w:left="2880" w:hanging="360"/>
+      </w:pPr>
+      <w:rPr>
+        <w:rFonts w:ascii="Symbol" w:hAnsi="Symbol" w:hint="default"/>
+      </w:rPr>
+    </w:lvl>
+    <w:lvl w:ilvl="4" w:tplc="20000003" w:tentative="1">
+      <w:start w:val="1"/>
+      <w:numFmt w:val="bullet"/>
+      <w:lvlText w:val="o"/>
+      <w:lvlJc w:val="left"/>
+      <w:pPr>
+        <w:ind w:left="3600" w:hanging="360"/>
+      </w:pPr>
+      <w:rPr>
+        <w:rFonts w:ascii="Courier New" w:hAnsi="Courier New" w:cs="Courier New" w:hint="default"/>
+      </w:rPr>
+    </w:lvl>
+    <w:lvl w:ilvl="5" w:tplc="20000005" w:tentative="1">
+      <w:start w:val="1"/>
+      <w:numFmt w:val="bullet"/>
+      <w:lvlText w:val=""/>
+      <w:lvlJc w:val="left"/>
+      <w:pPr>
+        <w:ind w:left="4320" w:hanging="360"/>
+      </w:pPr>
+      <w:rPr>
+        <w:rFonts w:ascii="Wingdings" w:hAnsi="Wingdings" w:hint="default"/>
+      </w:rPr>
+    </w:lvl>
+    <w:lvl w:ilvl="6" w:tplc="20000001" w:tentative="1">
+      <w:start w:val="1"/>
+      <w:numFmt w:val="bullet"/>
+      <w:lvlText w:val=""/>
+      <w:lvlJc w:val="left"/>
+      <w:pPr>
+        <w:ind w:left="5040" w:hanging="360"/>
+      </w:pPr>
+      <w:rPr>
+        <w:rFonts w:ascii="Symbol" w:hAnsi="Symbol" w:hint="default"/>
+      </w:rPr>
+    </w:lvl>
+    <w:lvl w:ilvl="7" w:tplc="20000003" w:tentative="1">
+      <w:start w:val="1"/>
+      <w:numFmt w:val="bullet"/>
+      <w:lvlText w:val="o"/>
+      <w:lvlJc w:val="left"/>
+      <w:pPr>
+        <w:ind w:left="5760" w:hanging="360"/>
+      </w:pPr>
+      <w:rPr>
+        <w:rFonts w:ascii="Courier New" w:hAnsi="Courier New" w:cs="Courier New" w:hint="default"/>
+      </w:rPr>
+    </w:lvl>
+    <w:lvl w:ilvl="8" w:tplc="20000005" w:tentative="1">
+      <w:start w:val="1"/>
+      <w:numFmt w:val="bullet"/>
+      <w:lvlText w:val=""/>
+      <w:lvlJc w:val="left"/>
+      <w:pPr>
+        <w:ind w:left="6480" w:hanging="360"/>
+      </w:pPr>
+      <w:rPr>
+        <w:rFonts w:ascii="Wingdings" w:hAnsi="Wingdings" w:hint="default"/>
+      </w:rPr>
+    </w:lvl>
+  </w:abstractNum>
+  <w:abstractNum w:abstractNumId="4" w15:restartNumberingAfterBreak="0">
     <w:nsid w:val="68DA44B9"/>
     <w:multiLevelType w:val="hybridMultilevel"/>
     <w:tmpl w:val="E884BCDE"/>
@@ -1295,7 +1681,7 @@
       </w:pPr>
     </w:lvl>
   </w:abstractNum>
-  <w:abstractNum w:abstractNumId="4" w15:restartNumberingAfterBreak="0">
+  <w:abstractNum w:abstractNumId="5" w15:restartNumberingAfterBreak="0">
     <w:nsid w:val="76486A87"/>
     <w:multiLevelType w:val="multilevel"/>
     <w:tmpl w:val="3C6A2E9A"/>
@@ -1408,7 +1794,7 @@
       </w:pPr>
     </w:lvl>
   </w:abstractNum>
-  <w:abstractNum w:abstractNumId="5" w15:restartNumberingAfterBreak="0">
+  <w:abstractNum w:abstractNumId="6" w15:restartNumberingAfterBreak="0">
     <w:nsid w:val="7C692270"/>
     <w:multiLevelType w:val="hybridMultilevel"/>
     <w:tmpl w:val="D5D60E42"/>
@@ -1521,13 +1907,13 @@
     </w:lvl>
   </w:abstractNum>
   <w:num w:numId="1" w16cid:durableId="1110856865">
-    <w:abstractNumId w:val="5"/>
+    <w:abstractNumId w:val="6"/>
   </w:num>
   <w:num w:numId="2" w16cid:durableId="1180655540">
     <w:abstractNumId w:val="0"/>
   </w:num>
   <w:num w:numId="3" w16cid:durableId="724835480">
-    <w:abstractNumId w:val="3"/>
+    <w:abstractNumId w:val="4"/>
   </w:num>
   <w:num w:numId="4" w16cid:durableId="1212310228">
     <w:abstractNumId w:val="1"/>
@@ -1536,7 +1922,10 @@
     <w:abstractNumId w:val="2"/>
   </w:num>
   <w:num w:numId="6" w16cid:durableId="359746706">
-    <w:abstractNumId w:val="4"/>
+    <w:abstractNumId w:val="5"/>
+  </w:num>
+  <w:num w:numId="7" w16cid:durableId="487333423">
+    <w:abstractNumId w:val="3"/>
   </w:num>
 </w:numbering>
 </file>

</xml_diff>